<commit_message>
add grad committees table and check for empty tables
</commit_message>
<xml_diff>
--- a/pt_packet.docx
+++ b/pt_packet.docx
@@ -2,16 +2,26 @@
 <file path=word/document.xml><?xml version="1.0" encoding="utf-8"?>
 <w:document xmlns:w="http://schemas.openxmlformats.org/wordprocessingml/2006/main" xmlns:m="http://schemas.openxmlformats.org/officeDocument/2006/math" xmlns:r="http://schemas.openxmlformats.org/officeDocument/2006/relationships" xmlns:o="urn:schemas-microsoft-com:office:office" xmlns:v="urn:schemas-microsoft-com:vml" xmlns:w10="urn:schemas-microsoft-com:office:word" xmlns:a="http://schemas.openxmlformats.org/drawingml/2006/main" xmlns:pic="http://schemas.openxmlformats.org/drawingml/2006/picture" xmlns:wp="http://schemas.openxmlformats.org/drawingml/2006/wordprocessingDrawing">
   <w:body>
-    <w:bookmarkStart w:id="21" w:name="brief-description-of-job-duties"/>
+    <w:bookmarkStart w:id="20" w:name="nominee-information-cover-sheet"/>
     <w:p>
       <w:pPr>
         <w:pStyle w:val="Heading1"/>
       </w:pPr>
       <w:r>
-        <w:t xml:space="preserve">2. BRIEF DESCRIPTION OF JOB DUTIES</w:t>
+        <w:t xml:space="preserve">NOMINEE INFORMATION COVER SHEET</w:t>
       </w:r>
     </w:p>
-    <w:bookmarkStart w:id="20" w:name="impact-of-covid-pandemic-on-job-duties"/>
+    <w:bookmarkEnd w:id="20"/>
+    <w:bookmarkStart w:id="22" w:name="brief-description-of-job-duties"/>
+    <w:p>
+      <w:pPr>
+        <w:pStyle w:val="Heading1"/>
+      </w:pPr>
+      <w:r>
+        <w:t xml:space="preserve">BRIEF DESCRIPTION OF JOB DUTIES</w:t>
+      </w:r>
+    </w:p>
+    <w:bookmarkStart w:id="21" w:name="impact-of-covid-pandemic-on-job-duties"/>
     <w:p>
       <w:pPr>
         <w:pStyle w:val="Heading2"/>
@@ -20,25 +30,25 @@
         <w:t xml:space="preserve">Impact of COVID pandemic on Job Duties</w:t>
       </w:r>
     </w:p>
-    <w:bookmarkEnd w:id="20"/>
     <w:bookmarkEnd w:id="21"/>
-    <w:bookmarkStart w:id="22" w:name="areas-of-specialization"/>
+    <w:bookmarkEnd w:id="22"/>
+    <w:bookmarkStart w:id="23" w:name="areas-of-specialization"/>
     <w:p>
       <w:pPr>
         <w:pStyle w:val="Heading1"/>
       </w:pPr>
       <w:r>
-        <w:t xml:space="preserve">3. AREAS OF SPECIALIZATION</w:t>
+        <w:t xml:space="preserve">AREAS OF SPECIALIZATION</w:t>
       </w:r>
     </w:p>
-    <w:bookmarkEnd w:id="22"/>
-    <w:bookmarkStart w:id="23" w:name="Xc3cde1f1aa4276a3493f50b1b5646cbe5aa009c"/>
+    <w:bookmarkEnd w:id="23"/>
+    <w:bookmarkStart w:id="24" w:name="Xc3cde1f1aa4276a3493f50b1b5646cbe5aa009c"/>
     <w:p>
       <w:pPr>
         <w:pStyle w:val="Heading1"/>
       </w:pPr>
       <w:r>
-        <w:t xml:space="preserve">4. EFFORT REPORTED SINCE LAST PROMOTION (NOT TO EXCEED TEN YEARS), OR SINCE UF EMPLOYMENT, whichever is more recent</w:t>
+        <w:t xml:space="preserve">EFFORT REPORTED SINCE LAST PROMOTION (NOT TO EXCEED TEN YEARS), OR SINCE UF EMPLOYMENT, whichever is more recent</w:t>
       </w:r>
     </w:p>
     <w:tbl xmlns:w="http://schemas.openxmlformats.org/wordprocessingml/2006/main" xmlns:r="http://schemas.openxmlformats.org/officeDocument/2006/relationships" xmlns:w14="http://schemas.microsoft.com/office/word/2010/wordml" xmlns:wp="http://schemas.openxmlformats.org/drawingml/2006/wordprocessingDrawing" xmlns:a="http://schemas.openxmlformats.org/drawingml/2006/main" xmlns:pic="http://schemas.openxmlformats.org/drawingml/2006/picture">
@@ -6359,14 +6369,14 @@
         </w:tc>
       </w:tr>
     </w:tbl>
-    <w:bookmarkEnd w:id="23"/>
-    <w:bookmarkStart w:id="24" w:name="educational-background"/>
+    <w:bookmarkEnd w:id="24"/>
+    <w:bookmarkStart w:id="25" w:name="educational-background"/>
     <w:p>
       <w:pPr>
         <w:pStyle w:val="Heading1"/>
       </w:pPr>
       <w:r>
-        <w:t xml:space="preserve">5. EDUCATIONAL BACKGROUND</w:t>
+        <w:t xml:space="preserve">EDUCATIONAL BACKGROUND</w:t>
       </w:r>
     </w:p>
     <w:tbl xmlns:w="http://schemas.openxmlformats.org/wordprocessingml/2006/main" xmlns:r="http://schemas.openxmlformats.org/officeDocument/2006/relationships" xmlns:w14="http://schemas.microsoft.com/office/word/2010/wordml" xmlns:wp="http://schemas.openxmlformats.org/drawingml/2006/wordprocessingDrawing" xmlns:a="http://schemas.openxmlformats.org/drawingml/2006/main" xmlns:pic="http://schemas.openxmlformats.org/drawingml/2006/picture">
@@ -7292,14 +7302,14 @@
         </w:tc>
       </w:tr>
     </w:tbl>
-    <w:bookmarkEnd w:id="24"/>
-    <w:bookmarkStart w:id="25" w:name="employment"/>
+    <w:bookmarkEnd w:id="25"/>
+    <w:bookmarkStart w:id="26" w:name="employment"/>
     <w:p>
       <w:pPr>
         <w:pStyle w:val="Heading1"/>
       </w:pPr>
       <w:r>
-        <w:t xml:space="preserve">6. EMPLOYMENT</w:t>
+        <w:t xml:space="preserve">EMPLOYMENT</w:t>
       </w:r>
     </w:p>
     <w:tbl xmlns:w="http://schemas.openxmlformats.org/wordprocessingml/2006/main" xmlns:r="http://schemas.openxmlformats.org/officeDocument/2006/relationships" xmlns:w14="http://schemas.microsoft.com/office/word/2010/wordml" xmlns:wp="http://schemas.openxmlformats.org/drawingml/2006/wordprocessingDrawing" xmlns:a="http://schemas.openxmlformats.org/drawingml/2006/main" xmlns:pic="http://schemas.openxmlformats.org/drawingml/2006/picture">
@@ -7866,14 +7876,14 @@
         </w:tc>
       </w:tr>
     </w:tbl>
-    <w:bookmarkEnd w:id="25"/>
-    <w:bookmarkStart w:id="26" w:name="Xac46f296789a3a2585b67e72df5cc14a68f23d6"/>
+    <w:bookmarkEnd w:id="26"/>
+    <w:bookmarkStart w:id="27" w:name="Xac46f296789a3a2585b67e72df5cc14a68f23d6"/>
     <w:p>
       <w:pPr>
         <w:pStyle w:val="Heading1"/>
       </w:pPr>
       <w:r>
-        <w:t xml:space="preserve">7. YEAR TENURE/PERMANENT STATUS WAS AWARDED BY UNIVERSITY OF FLORIDA</w:t>
+        <w:t xml:space="preserve">YEAR TENURE/PERMANENT STATUS WAS AWARDED BY UNIVERSITY OF FLORIDA</w:t>
       </w:r>
     </w:p>
     <w:p>
@@ -7884,24 +7894,24 @@
         <w:t xml:space="preserve">N/A</w:t>
       </w:r>
     </w:p>
-    <w:bookmarkEnd w:id="26"/>
-    <w:bookmarkStart w:id="27" w:name="tenure-and-promotion-criteria"/>
+    <w:bookmarkEnd w:id="27"/>
+    <w:bookmarkStart w:id="28" w:name="tenure-and-promotion-criteria"/>
     <w:p>
       <w:pPr>
         <w:pStyle w:val="Heading1"/>
       </w:pPr>
       <w:r>
-        <w:t xml:space="preserve">8. TENURE AND PROMOTION CRITERIA</w:t>
+        <w:t xml:space="preserve">TENURE AND PROMOTION CRITERIA</w:t>
       </w:r>
     </w:p>
-    <w:bookmarkEnd w:id="27"/>
-    <w:bookmarkStart w:id="28" w:name="Xc63e4c23021327bfef512221caac33f61003ddb"/>
+    <w:bookmarkEnd w:id="28"/>
+    <w:bookmarkStart w:id="29" w:name="Xc63e4c23021327bfef512221caac33f61003ddb"/>
     <w:p>
       <w:pPr>
         <w:pStyle w:val="Heading1"/>
       </w:pPr>
       <w:r>
-        <w:t xml:space="preserve">9. TEACHING, ADVISING, AND INSTRUCTIONAL ACCOMPLISHMENTS</w:t>
+        <w:t xml:space="preserve">TEACHING, ADVISING, AND INSTRUCTIONAL ACCOMPLISHMENTS</w:t>
       </w:r>
     </w:p>
     <w:p>
@@ -8000,17 +8010,17 @@
         <w:t xml:space="preserve">to better reflect the unique and specialized activities in which Library faculty engage.</w:t>
       </w:r>
     </w:p>
-    <w:bookmarkEnd w:id="28"/>
-    <w:bookmarkStart w:id="31" w:name="teaching-evaluations"/>
+    <w:bookmarkEnd w:id="29"/>
+    <w:bookmarkStart w:id="32" w:name="teaching-evaluations"/>
     <w:p>
       <w:pPr>
         <w:pStyle w:val="Heading1"/>
       </w:pPr>
       <w:r>
-        <w:t xml:space="preserve">10. TEACHING EVALUATIONS</w:t>
+        <w:t xml:space="preserve">TEACHING EVALUATIONS</w:t>
       </w:r>
     </w:p>
-    <w:bookmarkStart w:id="29" w:name="uf-teaching-evaluations"/>
+    <w:bookmarkStart w:id="30" w:name="uf-teaching-evaluations"/>
     <w:p>
       <w:pPr>
         <w:pStyle w:val="Heading2"/>
@@ -14682,8 +14692,8 @@
         </w:tc>
       </w:tr>
     </w:tbl>
-    <w:bookmarkEnd w:id="29"/>
-    <w:bookmarkStart w:id="30" w:name="peer-assessments"/>
+    <w:bookmarkEnd w:id="30"/>
+    <w:bookmarkStart w:id="31" w:name="peer-assessments"/>
     <w:p>
       <w:pPr>
         <w:pStyle w:val="Heading2"/>
@@ -14700,29 +14710,37 @@
         <w:t xml:space="preserve">None</w:t>
       </w:r>
     </w:p>
-    <w:bookmarkEnd w:id="30"/>
     <w:bookmarkEnd w:id="31"/>
-    <w:bookmarkStart w:id="32" w:name="educational-portfolio-if-applicable"/>
+    <w:bookmarkEnd w:id="32"/>
+    <w:bookmarkStart w:id="33" w:name="educational-portfolio-if-applicable"/>
     <w:p>
       <w:pPr>
         <w:pStyle w:val="Heading1"/>
       </w:pPr>
       <w:r>
-        <w:t xml:space="preserve">11. EDUCATIONAL PORTFOLIO (if applicable)</w:t>
+        <w:t xml:space="preserve">EDUCATIONAL PORTFOLIO (if applicable)</w:t>
       </w:r>
     </w:p>
-    <w:bookmarkEnd w:id="32"/>
-    <w:bookmarkStart w:id="33" w:name="graduate-committee-activities"/>
+    <w:bookmarkEnd w:id="33"/>
+    <w:bookmarkStart w:id="34" w:name="graduate-committee-activities"/>
     <w:p>
       <w:pPr>
         <w:pStyle w:val="Heading1"/>
       </w:pPr>
       <w:r>
-        <w:t xml:space="preserve">12. GRADUATE COMMITTEE ACTIVITIES</w:t>
+        <w:t xml:space="preserve">GRADUATE COMMITTEE ACTIVITIES</w:t>
       </w:r>
     </w:p>
-    <w:bookmarkEnd w:id="33"/>
-    <w:bookmarkStart w:id="34" w:name="X5f2c6491b3803d8dafd838b54896d9cd46693d4"/>
+    <w:p>
+      <w:pPr>
+        <w:pStyle w:val="FirstParagraph"/>
+      </w:pPr>
+      <w:r>
+        <w:t xml:space="preserve">None</w:t>
+      </w:r>
+    </w:p>
+    <w:bookmarkEnd w:id="34"/>
+    <w:bookmarkStart w:id="35" w:name="X5f2c6491b3803d8dafd838b54896d9cd46693d4"/>
     <w:p>
       <w:pPr>
         <w:pStyle w:val="Heading1"/>
@@ -14731,8 +14749,8 @@
         <w:t xml:space="preserve">13. CONTRIBUTION TO DISCIPLINE/RESEARCH NARRATIVE</w:t>
       </w:r>
     </w:p>
-    <w:bookmarkEnd w:id="34"/>
-    <w:bookmarkStart w:id="35" w:name="creative-works-or-activities"/>
+    <w:bookmarkEnd w:id="35"/>
+    <w:bookmarkStart w:id="36" w:name="creative-works-or-activities"/>
     <w:p>
       <w:pPr>
         <w:pStyle w:val="Heading1"/>
@@ -14741,8 +14759,8 @@
         <w:t xml:space="preserve">14. CREATIVE WORKS OR ACTIVITIES</w:t>
       </w:r>
     </w:p>
-    <w:bookmarkEnd w:id="35"/>
-    <w:bookmarkStart w:id="36" w:name="patents-and-copyrights"/>
+    <w:bookmarkEnd w:id="36"/>
+    <w:bookmarkStart w:id="37" w:name="patents-and-copyrights"/>
     <w:p>
       <w:pPr>
         <w:pStyle w:val="Heading1"/>
@@ -14751,8 +14769,8 @@
         <w:t xml:space="preserve">15. PATENTS AND COPYRIGHTS</w:t>
       </w:r>
     </w:p>
-    <w:bookmarkEnd w:id="36"/>
-    <w:bookmarkStart w:id="37" w:name="publications"/>
+    <w:bookmarkEnd w:id="37"/>
+    <w:bookmarkStart w:id="38" w:name="publications"/>
     <w:p>
       <w:pPr>
         <w:pStyle w:val="Heading1"/>
@@ -14761,8 +14779,8 @@
         <w:t xml:space="preserve">16. PUBLICATIONS</w:t>
       </w:r>
     </w:p>
-    <w:bookmarkEnd w:id="37"/>
-    <w:bookmarkStart w:id="38" w:name="Xe58c5df4beedd25fd40eb834b19cc7020ceb68d"/>
+    <w:bookmarkEnd w:id="38"/>
+    <w:bookmarkStart w:id="39" w:name="Xe58c5df4beedd25fd40eb834b19cc7020ceb68d"/>
     <w:p>
       <w:pPr>
         <w:pStyle w:val="Heading1"/>
@@ -14771,8 +14789,8 @@
         <w:t xml:space="preserve">17. LECTURES, SPEECHES, POSTERS PRESENTED AT PROFESSIONAL CONFERENCES/SEMINARS</w:t>
       </w:r>
     </w:p>
-    <w:bookmarkEnd w:id="38"/>
-    <w:bookmarkStart w:id="39" w:name="sponsored-projects"/>
+    <w:bookmarkEnd w:id="39"/>
+    <w:bookmarkStart w:id="40" w:name="sponsored-projects"/>
     <w:p>
       <w:pPr>
         <w:pStyle w:val="Heading1"/>
@@ -14781,8 +14799,8 @@
         <w:t xml:space="preserve">18. SPONSORED PROJECTS</w:t>
       </w:r>
     </w:p>
-    <w:bookmarkEnd w:id="39"/>
-    <w:bookmarkStart w:id="40" w:name="service-narrative"/>
+    <w:bookmarkEnd w:id="40"/>
+    <w:bookmarkStart w:id="41" w:name="service-narrative"/>
     <w:p>
       <w:pPr>
         <w:pStyle w:val="Heading1"/>
@@ -14791,8 +14809,8 @@
         <w:t xml:space="preserve">19. SERVICE NARRATIVE</w:t>
       </w:r>
     </w:p>
-    <w:bookmarkEnd w:id="40"/>
-    <w:bookmarkStart w:id="41" w:name="university-governance-and-service"/>
+    <w:bookmarkEnd w:id="41"/>
+    <w:bookmarkStart w:id="42" w:name="university-governance-and-service"/>
     <w:p>
       <w:pPr>
         <w:pStyle w:val="Heading1"/>
@@ -14801,8 +14819,8 @@
         <w:t xml:space="preserve">20. UNIVERSITY GOVERNANCE AND SERVICE</w:t>
       </w:r>
     </w:p>
-    <w:bookmarkEnd w:id="41"/>
-    <w:bookmarkStart w:id="42" w:name="consultations-outside-the-university"/>
+    <w:bookmarkEnd w:id="42"/>
+    <w:bookmarkStart w:id="43" w:name="consultations-outside-the-university"/>
     <w:p>
       <w:pPr>
         <w:pStyle w:val="Heading1"/>
@@ -14811,8 +14829,8 @@
         <w:t xml:space="preserve">21. CONSULTATIONS OUTSIDE THE UNIVERSITY</w:t>
       </w:r>
     </w:p>
-    <w:bookmarkEnd w:id="42"/>
-    <w:bookmarkStart w:id="43" w:name="Xac7d7dbded887611d11ed63bd1fd2f70fdade10"/>
+    <w:bookmarkEnd w:id="43"/>
+    <w:bookmarkStart w:id="44" w:name="Xac7d7dbded887611d11ed63bd1fd2f70fdade10"/>
     <w:p>
       <w:pPr>
         <w:pStyle w:val="Heading1"/>
@@ -14821,8 +14839,8 @@
         <w:t xml:space="preserve">22. EDITOR OF SCHOLARLY JOURNALS, SERVICE OR EDITORIAL ADVISORY BOARDS, REVIEWER FOR SCHOLARLY JOURNALS</w:t>
       </w:r>
     </w:p>
-    <w:bookmarkEnd w:id="43"/>
-    <w:bookmarkStart w:id="44" w:name="international-activities"/>
+    <w:bookmarkEnd w:id="44"/>
+    <w:bookmarkStart w:id="45" w:name="international-activities"/>
     <w:p>
       <w:pPr>
         <w:pStyle w:val="Heading1"/>
@@ -14831,8 +14849,8 @@
         <w:t xml:space="preserve">23. INTERNATIONAL ACTIVITIES</w:t>
       </w:r>
     </w:p>
-    <w:bookmarkEnd w:id="44"/>
-    <w:bookmarkStart w:id="45" w:name="extension-programs-for-ifas-only"/>
+    <w:bookmarkEnd w:id="45"/>
+    <w:bookmarkStart w:id="46" w:name="extension-programs-for-ifas-only"/>
     <w:p>
       <w:pPr>
         <w:pStyle w:val="Heading1"/>
@@ -14841,8 +14859,8 @@
         <w:t xml:space="preserve">24. EXTENSION PROGRAMS (for IFAS only)</w:t>
       </w:r>
     </w:p>
-    <w:bookmarkEnd w:id="45"/>
-    <w:bookmarkStart w:id="46" w:name="Xe25f0276e73159a26bc9fe39571e19cc87bd8b2"/>
+    <w:bookmarkEnd w:id="46"/>
+    <w:bookmarkStart w:id="47" w:name="Xe25f0276e73159a26bc9fe39571e19cc87bd8b2"/>
     <w:p>
       <w:pPr>
         <w:pStyle w:val="Heading1"/>
@@ -14851,8 +14869,8 @@
         <w:t xml:space="preserve">25. CLINICAL SERVICE, CLINICAL ACTIVITIES, OR CLINICAL PORTFOLIO</w:t>
       </w:r>
     </w:p>
-    <w:bookmarkEnd w:id="46"/>
-    <w:bookmarkStart w:id="47" w:name="service-to-schools"/>
+    <w:bookmarkEnd w:id="47"/>
+    <w:bookmarkStart w:id="48" w:name="service-to-schools"/>
     <w:p>
       <w:pPr>
         <w:pStyle w:val="Heading1"/>
@@ -14861,8 +14879,8 @@
         <w:t xml:space="preserve">26. SERVICE TO SCHOOLS</w:t>
       </w:r>
     </w:p>
-    <w:bookmarkEnd w:id="47"/>
-    <w:bookmarkStart w:id="48" w:name="Xae7cf096e0b69b09461ba70c1baaea29015410f"/>
+    <w:bookmarkEnd w:id="48"/>
+    <w:bookmarkStart w:id="49" w:name="Xae7cf096e0b69b09461ba70c1baaea29015410f"/>
     <w:p>
       <w:pPr>
         <w:pStyle w:val="Heading1"/>
@@ -14871,8 +14889,8 @@
         <w:t xml:space="preserve">27. MEMBERSHIP AND ACTIVITIES IN THE PROFESSION</w:t>
       </w:r>
     </w:p>
-    <w:bookmarkEnd w:id="48"/>
-    <w:bookmarkStart w:id="49" w:name="honors"/>
+    <w:bookmarkEnd w:id="49"/>
+    <w:bookmarkStart w:id="50" w:name="honors"/>
     <w:p>
       <w:pPr>
         <w:pStyle w:val="Heading1"/>
@@ -14881,8 +14899,8 @@
         <w:t xml:space="preserve">28. HONORS</w:t>
       </w:r>
     </w:p>
-    <w:bookmarkEnd w:id="49"/>
-    <w:bookmarkStart w:id="50" w:name="chairs-letter"/>
+    <w:bookmarkEnd w:id="50"/>
+    <w:bookmarkStart w:id="51" w:name="chairs-letter"/>
     <w:p>
       <w:pPr>
         <w:pStyle w:val="Heading1"/>
@@ -14891,8 +14909,8 @@
         <w:t xml:space="preserve">29. CHAIR’S LETTER</w:t>
       </w:r>
     </w:p>
-    <w:bookmarkEnd w:id="50"/>
-    <w:bookmarkStart w:id="51" w:name="deans-letter"/>
+    <w:bookmarkEnd w:id="51"/>
+    <w:bookmarkStart w:id="52" w:name="deans-letter"/>
     <w:p>
       <w:pPr>
         <w:pStyle w:val="Heading1"/>
@@ -14901,8 +14919,8 @@
         <w:t xml:space="preserve">30. DEAN’S LETTER</w:t>
       </w:r>
     </w:p>
-    <w:bookmarkEnd w:id="51"/>
-    <w:bookmarkStart w:id="52" w:name="sample-letter-to-evaluators"/>
+    <w:bookmarkEnd w:id="52"/>
+    <w:bookmarkStart w:id="53" w:name="sample-letter-to-evaluators"/>
     <w:p>
       <w:pPr>
         <w:pStyle w:val="Heading1"/>
@@ -14911,8 +14929,8 @@
         <w:t xml:space="preserve">31. SAMPLE LETTER TO EVALUATORS</w:t>
       </w:r>
     </w:p>
-    <w:bookmarkEnd w:id="52"/>
-    <w:bookmarkStart w:id="53" w:name="X8a9f4fead4f746b562d58a9d56480a3b1877d0b"/>
+    <w:bookmarkEnd w:id="53"/>
+    <w:bookmarkStart w:id="54" w:name="X8a9f4fead4f746b562d58a9d56480a3b1877d0b"/>
     <w:p>
       <w:pPr>
         <w:pStyle w:val="Heading1"/>
@@ -14921,8 +14939,8 @@
         <w:t xml:space="preserve">32. BIO-SKETCHES OF INDIVIDUALS WRITING SOLICITED LETTERS OF EVALUATION and LETTERS OF EVALUATION</w:t>
       </w:r>
     </w:p>
-    <w:bookmarkEnd w:id="53"/>
-    <w:bookmarkStart w:id="54" w:name="X8b481ec1c5b8362ebaba9f6174efb6f9c2f667e"/>
+    <w:bookmarkEnd w:id="54"/>
+    <w:bookmarkStart w:id="55" w:name="X8b481ec1c5b8362ebaba9f6174efb6f9c2f667e"/>
     <w:p>
       <w:pPr>
         <w:pStyle w:val="Heading1"/>
@@ -14931,8 +14949,8 @@
         <w:t xml:space="preserve">33. COPIES OF THE LAST FIVE ANNUAL LETTERS OF EVALUATION</w:t>
       </w:r>
     </w:p>
-    <w:bookmarkEnd w:id="54"/>
-    <w:bookmarkStart w:id="55" w:name="further-information"/>
+    <w:bookmarkEnd w:id="55"/>
+    <w:bookmarkStart w:id="56" w:name="further-information"/>
     <w:p>
       <w:pPr>
         <w:pStyle w:val="Heading1"/>
@@ -14941,7 +14959,7 @@
         <w:t xml:space="preserve">34. FURTHER INFORMATION</w:t>
       </w:r>
     </w:p>
-    <w:bookmarkEnd w:id="55"/>
+    <w:bookmarkEnd w:id="56"/>
     <w:sectPr>
       <w:headerReference r:id="rId9" w:type="default"/>
       <w:pgSz w:h="15840" w:w="12240"/>

</xml_diff>